<commit_message>
update summary work experience
</commit_message>
<xml_diff>
--- a/MyResume.docx
+++ b/MyResume.docx
@@ -532,6 +532,24 @@
           </w:p>
           <w:p>
             <w:pPr>
+              <w:pBdr>
+                <w:top w:val="nil"/>
+                <w:left w:val="nil"/>
+                <w:bottom w:val="nil"/>
+                <w:right w:val="nil"/>
+                <w:between w:val="nil"/>
+              </w:pBdr>
+              <w:spacing w:before="0"/>
+              <w:ind w:left="720"/>
+              <w:rPr>
+                <w:color w:val="auto"/>
+                <w:sz w:val="22"/>
+                <w:szCs w:val="22"/>
+              </w:rPr>
+            </w:pPr>
+          </w:p>
+          <w:p>
+            <w:pPr>
               <w:pStyle w:val="Heading2"/>
               <w:pBdr>
                 <w:top w:val="nil"/>
@@ -612,8 +630,10 @@
                 <w:sz w:val="22"/>
                 <w:szCs w:val="22"/>
               </w:rPr>
-              <w:t>July</w:t>
-            </w:r>
+              <w:t>Aug</w:t>
+            </w:r>
+            <w:bookmarkStart w:id="6" w:name="_GoBack"/>
+            <w:bookmarkEnd w:id="6"/>
             <w:r>
               <w:rPr>
                 <w:color w:val="auto"/>
@@ -666,8 +686,8 @@
               </w:rPr>
               <w:t>As technical consultant I am responsible for making product better by applying testing methods and responsible for making end on clients report over the product.</w:t>
             </w:r>
-            <w:bookmarkStart w:id="6" w:name="_yk8luflkpwij" w:colFirst="0" w:colLast="0"/>
-            <w:bookmarkEnd w:id="6"/>
+            <w:bookmarkStart w:id="7" w:name="_yk8luflkpwij" w:colFirst="0" w:colLast="0"/>
+            <w:bookmarkEnd w:id="7"/>
           </w:p>
           <w:p>
             <w:pPr>
@@ -715,19 +735,193 @@
           </w:p>
           <w:p>
             <w:pPr>
-              <w:pBdr>
-                <w:top w:val="nil"/>
-                <w:left w:val="nil"/>
-                <w:bottom w:val="nil"/>
-                <w:right w:val="nil"/>
-                <w:between w:val="nil"/>
-              </w:pBdr>
-              <w:rPr>
-                <w:color w:val="auto"/>
-                <w:sz w:val="22"/>
-                <w:szCs w:val="22"/>
-              </w:rPr>
-            </w:pPr>
+              <w:pStyle w:val="Heading2"/>
+              <w:pBdr>
+                <w:top w:val="nil"/>
+                <w:left w:val="nil"/>
+                <w:bottom w:val="nil"/>
+                <w:right w:val="nil"/>
+                <w:between w:val="nil"/>
+              </w:pBdr>
+              <w:rPr>
+                <w:b w:val="0"/>
+                <w:i/>
+                <w:sz w:val="28"/>
+                <w:szCs w:val="28"/>
+              </w:rPr>
+            </w:pPr>
+            <w:r>
+              <w:rPr>
+                <w:sz w:val="28"/>
+                <w:szCs w:val="28"/>
+              </w:rPr>
+              <w:t xml:space="preserve">Nxtgen, </w:t>
+            </w:r>
+            <w:r>
+              <w:rPr>
+                <w:b w:val="0"/>
+                <w:sz w:val="28"/>
+                <w:szCs w:val="28"/>
+              </w:rPr>
+              <w:t xml:space="preserve">Mumbai — </w:t>
+            </w:r>
+            <w:r>
+              <w:rPr>
+                <w:b w:val="0"/>
+                <w:i/>
+                <w:sz w:val="28"/>
+                <w:szCs w:val="28"/>
+              </w:rPr>
+              <w:t>Account Manager</w:t>
+            </w:r>
+          </w:p>
+          <w:p>
+            <w:pPr>
+              <w:pStyle w:val="Heading3"/>
+              <w:pBdr>
+                <w:top w:val="nil"/>
+                <w:left w:val="nil"/>
+                <w:bottom w:val="nil"/>
+                <w:right w:val="nil"/>
+                <w:between w:val="nil"/>
+              </w:pBdr>
+              <w:rPr>
+                <w:sz w:val="22"/>
+                <w:szCs w:val="22"/>
+              </w:rPr>
+            </w:pPr>
+            <w:r>
+              <w:rPr>
+                <w:sz w:val="22"/>
+                <w:szCs w:val="22"/>
+              </w:rPr>
+              <w:t xml:space="preserve">May 2017 - </w:t>
+            </w:r>
+            <w:r>
+              <w:rPr>
+                <w:sz w:val="22"/>
+                <w:szCs w:val="22"/>
+              </w:rPr>
+              <w:t>Aug</w:t>
+            </w:r>
+            <w:r>
+              <w:rPr>
+                <w:sz w:val="22"/>
+                <w:szCs w:val="22"/>
+              </w:rPr>
+              <w:t xml:space="preserve"> 2017</w:t>
+            </w:r>
+          </w:p>
+          <w:p>
+            <w:pPr>
+              <w:numPr>
+                <w:ilvl w:val="0"/>
+                <w:numId w:val="1"/>
+              </w:numPr>
+              <w:pBdr>
+                <w:top w:val="nil"/>
+                <w:left w:val="nil"/>
+                <w:bottom w:val="nil"/>
+                <w:right w:val="nil"/>
+                <w:between w:val="nil"/>
+              </w:pBdr>
+              <w:rPr>
+                <w:b/>
+                <w:sz w:val="22"/>
+                <w:szCs w:val="22"/>
+              </w:rPr>
+            </w:pPr>
+            <w:r>
+              <w:rPr>
+                <w:b/>
+                <w:sz w:val="22"/>
+                <w:szCs w:val="22"/>
+              </w:rPr>
+              <w:t>As an account manager I have to satisfy customers’ needs and request, respond to their queries in a timely manner and aspire to deliver a positive customer experience.</w:t>
+            </w:r>
+          </w:p>
+          <w:p>
+            <w:pPr>
+              <w:numPr>
+                <w:ilvl w:val="0"/>
+                <w:numId w:val="1"/>
+              </w:numPr>
+              <w:pBdr>
+                <w:top w:val="nil"/>
+                <w:left w:val="nil"/>
+                <w:bottom w:val="nil"/>
+                <w:right w:val="nil"/>
+                <w:between w:val="nil"/>
+              </w:pBdr>
+              <w:rPr>
+                <w:b/>
+                <w:sz w:val="22"/>
+                <w:szCs w:val="22"/>
+              </w:rPr>
+            </w:pPr>
+            <w:r>
+              <w:rPr>
+                <w:b/>
+                <w:sz w:val="22"/>
+                <w:szCs w:val="22"/>
+              </w:rPr>
+              <w:t>Also, I have a responsibility to managing a portfolio of accounts to achieve long-term success and developing a positive relationships and handling customers’ need</w:t>
+            </w:r>
+          </w:p>
+          <w:p>
+            <w:pPr>
+              <w:pBdr>
+                <w:top w:val="nil"/>
+                <w:left w:val="nil"/>
+                <w:bottom w:val="nil"/>
+                <w:right w:val="nil"/>
+                <w:between w:val="nil"/>
+              </w:pBdr>
+              <w:rPr>
+                <w:color w:val="auto"/>
+                <w:sz w:val="22"/>
+                <w:szCs w:val="22"/>
+              </w:rPr>
+            </w:pPr>
+          </w:p>
+          <w:p>
+            <w:pPr>
+              <w:pBdr>
+                <w:top w:val="nil"/>
+                <w:left w:val="nil"/>
+                <w:bottom w:val="nil"/>
+                <w:right w:val="nil"/>
+                <w:between w:val="nil"/>
+              </w:pBdr>
+              <w:rPr>
+                <w:color w:val="auto"/>
+                <w:sz w:val="22"/>
+                <w:szCs w:val="22"/>
+              </w:rPr>
+            </w:pPr>
+          </w:p>
+          <w:p>
+            <w:pPr>
+              <w:pBdr>
+                <w:top w:val="nil"/>
+                <w:left w:val="nil"/>
+                <w:bottom w:val="nil"/>
+                <w:right w:val="nil"/>
+                <w:between w:val="nil"/>
+              </w:pBdr>
+              <w:rPr>
+                <w:sz w:val="28"/>
+                <w:szCs w:val="28"/>
+              </w:rPr>
+            </w:pPr>
+            <w:r>
+              <w:rPr>
+                <w:sz w:val="28"/>
+                <w:szCs w:val="28"/>
+              </w:rPr>
+              <w:lastRenderedPageBreak/>
+              <w:t xml:space="preserve"> </w:t>
+            </w:r>
           </w:p>
           <w:p>
             <w:pPr>
@@ -748,13 +942,6 @@
             </w:pPr>
             <w:r>
               <w:rPr>
-                <w:sz w:val="28"/>
-                <w:szCs w:val="28"/>
-              </w:rPr>
-              <w:t xml:space="preserve"> </w:t>
-            </w:r>
-            <w:r>
-              <w:rPr>
                 <w:rFonts w:ascii="Open Sans" w:hAnsi="Open Sans"/>
                 <w:b/>
                 <w:color w:val="548DD4" w:themeColor="text2" w:themeTint="99"/>
@@ -781,8 +968,8 @@
                 <w:szCs w:val="28"/>
               </w:rPr>
             </w:pPr>
-            <w:bookmarkStart w:id="7" w:name="_6wymnhinx9q5" w:colFirst="0" w:colLast="0"/>
-            <w:bookmarkEnd w:id="7"/>
+            <w:bookmarkStart w:id="8" w:name="_6wymnhinx9q5" w:colFirst="0" w:colLast="0"/>
+            <w:bookmarkEnd w:id="8"/>
             <w:r>
               <w:rPr>
                 <w:sz w:val="28"/>
@@ -815,8 +1002,8 @@
                 <w:szCs w:val="22"/>
               </w:rPr>
             </w:pPr>
-            <w:bookmarkStart w:id="8" w:name="_7vtcyzeczjot" w:colFirst="0" w:colLast="0"/>
-            <w:bookmarkEnd w:id="8"/>
+            <w:bookmarkStart w:id="9" w:name="_7vtcyzeczjot" w:colFirst="0" w:colLast="0"/>
+            <w:bookmarkEnd w:id="9"/>
             <w:r>
               <w:rPr>
                 <w:color w:val="auto"/>
@@ -881,8 +1068,8 @@
                 <w:szCs w:val="28"/>
               </w:rPr>
             </w:pPr>
-            <w:bookmarkStart w:id="9" w:name="_czfiadnsgnzp" w:colFirst="0" w:colLast="0"/>
-            <w:bookmarkEnd w:id="9"/>
+            <w:bookmarkStart w:id="10" w:name="_czfiadnsgnzp" w:colFirst="0" w:colLast="0"/>
+            <w:bookmarkEnd w:id="10"/>
             <w:r>
               <w:rPr>
                 <w:sz w:val="28"/>
@@ -938,8 +1125,8 @@
                 <w:szCs w:val="22"/>
               </w:rPr>
             </w:pPr>
-            <w:bookmarkStart w:id="10" w:name="_miiyt1y6sl7g" w:colFirst="0" w:colLast="0"/>
-            <w:bookmarkEnd w:id="10"/>
+            <w:bookmarkStart w:id="11" w:name="_miiyt1y6sl7g" w:colFirst="0" w:colLast="0"/>
+            <w:bookmarkEnd w:id="11"/>
             <w:r>
               <w:t xml:space="preserve"> </w:t>
             </w:r>
@@ -1007,14 +1194,13 @@
                 <w:szCs w:val="28"/>
               </w:rPr>
             </w:pPr>
-            <w:bookmarkStart w:id="11" w:name="_jhv78pp9wtzd" w:colFirst="0" w:colLast="0"/>
-            <w:bookmarkEnd w:id="11"/>
-            <w:r>
-              <w:rPr>
-                <w:sz w:val="28"/>
-                <w:szCs w:val="28"/>
-              </w:rPr>
-              <w:lastRenderedPageBreak/>
+            <w:bookmarkStart w:id="12" w:name="_jhv78pp9wtzd" w:colFirst="0" w:colLast="0"/>
+            <w:bookmarkEnd w:id="12"/>
+            <w:r>
+              <w:rPr>
+                <w:sz w:val="28"/>
+                <w:szCs w:val="28"/>
+              </w:rPr>
               <w:t>PROJECTS</w:t>
             </w:r>
           </w:p>
@@ -1033,8 +1219,8 @@
                 <w:szCs w:val="28"/>
               </w:rPr>
             </w:pPr>
-            <w:bookmarkStart w:id="12" w:name="_vm051rmyhoww" w:colFirst="0" w:colLast="0"/>
-            <w:bookmarkEnd w:id="12"/>
+            <w:bookmarkStart w:id="13" w:name="_vm051rmyhoww" w:colFirst="0" w:colLast="0"/>
+            <w:bookmarkEnd w:id="13"/>
             <w:r>
               <w:rPr>
                 <w:sz w:val="28"/>
@@ -1153,185 +1339,6 @@
               <w:spacing w:before="0"/>
               <w:ind w:left="720"/>
             </w:pPr>
-          </w:p>
-          <w:p>
-            <w:pPr>
-              <w:pStyle w:val="Heading1"/>
-              <w:pBdr>
-                <w:top w:val="nil"/>
-                <w:left w:val="nil"/>
-                <w:bottom w:val="nil"/>
-                <w:right w:val="nil"/>
-                <w:between w:val="nil"/>
-              </w:pBdr>
-              <w:rPr>
-                <w:sz w:val="28"/>
-                <w:szCs w:val="28"/>
-              </w:rPr>
-            </w:pPr>
-            <w:r>
-              <w:rPr>
-                <w:sz w:val="28"/>
-                <w:szCs w:val="28"/>
-              </w:rPr>
-              <w:t>DECL</w:t>
-            </w:r>
-            <w:r>
-              <w:rPr>
-                <w:sz w:val="28"/>
-                <w:szCs w:val="28"/>
-              </w:rPr>
-              <w:t>A</w:t>
-            </w:r>
-            <w:r>
-              <w:rPr>
-                <w:sz w:val="28"/>
-                <w:szCs w:val="28"/>
-              </w:rPr>
-              <w:t>RATION</w:t>
-            </w:r>
-          </w:p>
-          <w:p>
-            <w:pPr>
-              <w:rPr>
-                <w:color w:val="auto"/>
-                <w:sz w:val="22"/>
-                <w:szCs w:val="22"/>
-              </w:rPr>
-            </w:pPr>
-            <w:r>
-              <w:rPr>
-                <w:color w:val="auto"/>
-                <w:sz w:val="22"/>
-                <w:szCs w:val="22"/>
-              </w:rPr>
-              <w:t>I hereby declare that the above written particulars are true to the best of my knowledge and belief</w:t>
-            </w:r>
-          </w:p>
-          <w:p>
-            <w:pPr>
-              <w:rPr>
-                <w:sz w:val="22"/>
-                <w:szCs w:val="22"/>
-              </w:rPr>
-            </w:pPr>
-          </w:p>
-          <w:p>
-            <w:pPr>
-              <w:rPr>
-                <w:color w:val="auto"/>
-                <w:sz w:val="22"/>
-                <w:szCs w:val="22"/>
-              </w:rPr>
-            </w:pPr>
-            <w:r>
-              <w:rPr>
-                <w:color w:val="auto"/>
-                <w:sz w:val="22"/>
-                <w:szCs w:val="22"/>
-              </w:rPr>
-              <w:t>Date:</w:t>
-            </w:r>
-            <w:r>
-              <w:rPr>
-                <w:color w:val="auto"/>
-                <w:sz w:val="22"/>
-                <w:szCs w:val="22"/>
-              </w:rPr>
-              <w:tab/>
-            </w:r>
-            <w:r>
-              <w:rPr>
-                <w:color w:val="auto"/>
-                <w:sz w:val="22"/>
-                <w:szCs w:val="22"/>
-              </w:rPr>
-              <w:t>14</w:t>
-            </w:r>
-            <w:bookmarkStart w:id="13" w:name="_GoBack"/>
-            <w:bookmarkEnd w:id="13"/>
-            <w:r>
-              <w:rPr>
-                <w:color w:val="auto"/>
-                <w:sz w:val="22"/>
-                <w:szCs w:val="22"/>
-              </w:rPr>
-              <w:t>/</w:t>
-            </w:r>
-            <w:r>
-              <w:rPr>
-                <w:color w:val="auto"/>
-                <w:sz w:val="22"/>
-                <w:szCs w:val="22"/>
-              </w:rPr>
-              <w:t>0</w:t>
-            </w:r>
-            <w:r>
-              <w:rPr>
-                <w:color w:val="auto"/>
-                <w:sz w:val="22"/>
-                <w:szCs w:val="22"/>
-              </w:rPr>
-              <w:t>5</w:t>
-            </w:r>
-            <w:r>
-              <w:rPr>
-                <w:color w:val="auto"/>
-                <w:sz w:val="22"/>
-                <w:szCs w:val="22"/>
-              </w:rPr>
-              <w:t>/201</w:t>
-            </w:r>
-            <w:r>
-              <w:rPr>
-                <w:color w:val="auto"/>
-                <w:sz w:val="22"/>
-                <w:szCs w:val="22"/>
-              </w:rPr>
-              <w:t>9</w:t>
-            </w:r>
-            <w:r>
-              <w:rPr>
-                <w:color w:val="auto"/>
-                <w:sz w:val="22"/>
-                <w:szCs w:val="22"/>
-              </w:rPr>
-              <w:tab/>
-            </w:r>
-            <w:r>
-              <w:rPr>
-                <w:color w:val="auto"/>
-                <w:sz w:val="22"/>
-                <w:szCs w:val="22"/>
-              </w:rPr>
-              <w:tab/>
-            </w:r>
-          </w:p>
-          <w:p>
-            <w:pPr>
-              <w:rPr>
-                <w:color w:val="auto"/>
-                <w:sz w:val="22"/>
-                <w:szCs w:val="22"/>
-              </w:rPr>
-            </w:pPr>
-            <w:r>
-              <w:rPr>
-                <w:color w:val="auto"/>
-                <w:sz w:val="22"/>
-                <w:szCs w:val="22"/>
-              </w:rPr>
-              <w:t>Place:</w:t>
-            </w:r>
-            <w:r>
-              <w:rPr>
-                <w:color w:val="auto"/>
-                <w:sz w:val="22"/>
-                <w:szCs w:val="22"/>
-              </w:rPr>
-              <w:tab/>
-              <w:t>Jabalpur</w:t>
-            </w:r>
           </w:p>
           <w:p>
             <w:pPr>
@@ -1767,6 +1774,199 @@
               </w:rPr>
               <w:t>Certified in .Net Framework from Naresh I Technologies</w:t>
             </w:r>
+          </w:p>
+          <w:p>
+            <w:pPr>
+              <w:spacing w:before="0" w:line="240" w:lineRule="auto"/>
+              <w:rPr>
+                <w:color w:val="auto"/>
+                <w:sz w:val="22"/>
+                <w:szCs w:val="22"/>
+              </w:rPr>
+            </w:pPr>
+          </w:p>
+          <w:p>
+            <w:pPr>
+              <w:pStyle w:val="Heading1"/>
+              <w:pBdr>
+                <w:top w:val="nil"/>
+                <w:left w:val="nil"/>
+                <w:bottom w:val="nil"/>
+                <w:right w:val="nil"/>
+                <w:between w:val="nil"/>
+              </w:pBdr>
+              <w:rPr>
+                <w:sz w:val="28"/>
+                <w:szCs w:val="28"/>
+              </w:rPr>
+            </w:pPr>
+          </w:p>
+          <w:p>
+            <w:pPr>
+              <w:pStyle w:val="Heading1"/>
+              <w:pBdr>
+                <w:top w:val="nil"/>
+                <w:left w:val="nil"/>
+                <w:bottom w:val="nil"/>
+                <w:right w:val="nil"/>
+                <w:between w:val="nil"/>
+              </w:pBdr>
+              <w:rPr>
+                <w:sz w:val="28"/>
+                <w:szCs w:val="28"/>
+              </w:rPr>
+            </w:pPr>
+            <w:r>
+              <w:rPr>
+                <w:sz w:val="28"/>
+                <w:szCs w:val="28"/>
+              </w:rPr>
+              <w:t>DECLARATION</w:t>
+            </w:r>
+          </w:p>
+          <w:p>
+            <w:pPr>
+              <w:rPr>
+                <w:color w:val="auto"/>
+                <w:sz w:val="22"/>
+                <w:szCs w:val="22"/>
+              </w:rPr>
+            </w:pPr>
+            <w:r>
+              <w:rPr>
+                <w:color w:val="auto"/>
+                <w:sz w:val="22"/>
+                <w:szCs w:val="22"/>
+              </w:rPr>
+              <w:t>I hereby declare that the above written particulars are true to the best of my knowledge and belief</w:t>
+            </w:r>
+          </w:p>
+          <w:p>
+            <w:pPr>
+              <w:rPr>
+                <w:sz w:val="22"/>
+                <w:szCs w:val="22"/>
+              </w:rPr>
+            </w:pPr>
+          </w:p>
+          <w:p>
+            <w:pPr>
+              <w:rPr>
+                <w:color w:val="auto"/>
+                <w:sz w:val="22"/>
+                <w:szCs w:val="22"/>
+              </w:rPr>
+            </w:pPr>
+            <w:r>
+              <w:rPr>
+                <w:color w:val="auto"/>
+                <w:sz w:val="22"/>
+                <w:szCs w:val="22"/>
+              </w:rPr>
+              <w:t>Date:</w:t>
+            </w:r>
+            <w:r>
+              <w:rPr>
+                <w:color w:val="auto"/>
+                <w:sz w:val="22"/>
+                <w:szCs w:val="22"/>
+              </w:rPr>
+              <w:tab/>
+            </w:r>
+            <w:r>
+              <w:rPr>
+                <w:color w:val="auto"/>
+                <w:sz w:val="22"/>
+                <w:szCs w:val="22"/>
+              </w:rPr>
+              <w:t>14</w:t>
+            </w:r>
+            <w:r>
+              <w:rPr>
+                <w:color w:val="auto"/>
+                <w:sz w:val="22"/>
+                <w:szCs w:val="22"/>
+              </w:rPr>
+              <w:t>/0</w:t>
+            </w:r>
+            <w:r>
+              <w:rPr>
+                <w:color w:val="auto"/>
+                <w:sz w:val="22"/>
+                <w:szCs w:val="22"/>
+              </w:rPr>
+              <w:t>5</w:t>
+            </w:r>
+            <w:r>
+              <w:rPr>
+                <w:color w:val="auto"/>
+                <w:sz w:val="22"/>
+                <w:szCs w:val="22"/>
+              </w:rPr>
+              <w:t>/2019</w:t>
+            </w:r>
+            <w:r>
+              <w:rPr>
+                <w:color w:val="auto"/>
+                <w:sz w:val="22"/>
+                <w:szCs w:val="22"/>
+              </w:rPr>
+              <w:tab/>
+            </w:r>
+            <w:r>
+              <w:rPr>
+                <w:color w:val="auto"/>
+                <w:sz w:val="22"/>
+                <w:szCs w:val="22"/>
+              </w:rPr>
+              <w:tab/>
+            </w:r>
+          </w:p>
+          <w:p>
+            <w:pPr>
+              <w:rPr>
+                <w:color w:val="auto"/>
+                <w:sz w:val="22"/>
+                <w:szCs w:val="22"/>
+              </w:rPr>
+            </w:pPr>
+            <w:r>
+              <w:rPr>
+                <w:color w:val="auto"/>
+                <w:sz w:val="22"/>
+                <w:szCs w:val="22"/>
+              </w:rPr>
+              <w:t>Place:</w:t>
+            </w:r>
+            <w:r>
+              <w:rPr>
+                <w:color w:val="auto"/>
+                <w:sz w:val="22"/>
+                <w:szCs w:val="22"/>
+              </w:rPr>
+              <w:tab/>
+              <w:t>Jabalpur</w:t>
+            </w:r>
+          </w:p>
+          <w:p>
+            <w:pPr>
+              <w:spacing w:before="0" w:line="240" w:lineRule="auto"/>
+              <w:rPr>
+                <w:color w:val="auto"/>
+                <w:sz w:val="22"/>
+                <w:szCs w:val="22"/>
+              </w:rPr>
+            </w:pPr>
+          </w:p>
+          <w:p>
+            <w:pPr>
+              <w:spacing w:before="0" w:line="240" w:lineRule="auto"/>
+              <w:rPr>
+                <w:color w:val="auto"/>
+                <w:sz w:val="22"/>
+                <w:szCs w:val="22"/>
+              </w:rPr>
+            </w:pPr>
           </w:p>
           <w:p>
             <w:pPr>
@@ -2645,6 +2845,7 @@
     <w:name w:val="heading 2"/>
     <w:basedOn w:val="Normal"/>
     <w:next w:val="Normal"/>
+    <w:link w:val="Heading2Char"/>
     <w:uiPriority w:val="9"/>
     <w:unhideWhenUsed/>
     <w:qFormat/>
@@ -2665,6 +2866,7 @@
     <w:name w:val="heading 3"/>
     <w:basedOn w:val="Normal"/>
     <w:next w:val="Normal"/>
+    <w:link w:val="Heading3Char"/>
     <w:uiPriority w:val="9"/>
     <w:unhideWhenUsed/>
     <w:qFormat/>
@@ -2845,6 +3047,31 @@
     <w:rPr>
       <w:color w:val="800080" w:themeColor="followedHyperlink"/>
       <w:u w:val="single"/>
+    </w:rPr>
+  </w:style>
+  <w:style w:type="character" w:customStyle="1" w:styleId="Heading2Char">
+    <w:name w:val="Heading 2 Char"/>
+    <w:basedOn w:val="DefaultParagraphFont"/>
+    <w:link w:val="Heading2"/>
+    <w:uiPriority w:val="9"/>
+    <w:rsid w:val="00F336D4"/>
+    <w:rPr>
+      <w:b/>
+      <w:color w:val="000000"/>
+      <w:sz w:val="22"/>
+      <w:szCs w:val="22"/>
+    </w:rPr>
+  </w:style>
+  <w:style w:type="character" w:customStyle="1" w:styleId="Heading3Char">
+    <w:name w:val="Heading 3 Char"/>
+    <w:basedOn w:val="DefaultParagraphFont"/>
+    <w:link w:val="Heading3"/>
+    <w:uiPriority w:val="9"/>
+    <w:rsid w:val="00F336D4"/>
+    <w:rPr>
+      <w:rFonts w:ascii="Open Sans" w:eastAsia="Open Sans" w:hAnsi="Open Sans" w:cs="Open Sans"/>
+      <w:sz w:val="16"/>
+      <w:szCs w:val="16"/>
     </w:rPr>
   </w:style>
 </w:styles>
@@ -3175,7 +3402,7 @@
 </file>
 
 <file path=customXml/itemProps1.xml><?xml version="1.0" encoding="utf-8"?>
-<ds:datastoreItem xmlns:ds="http://schemas.openxmlformats.org/officeDocument/2006/customXml" ds:itemID="{598BD455-2336-4D3F-84CD-E6AE4DC92738}">
+<ds:datastoreItem xmlns:ds="http://schemas.openxmlformats.org/officeDocument/2006/customXml" ds:itemID="{4EEB61A8-6274-4B97-9D2B-0E719FA5601A}">
   <ds:schemaRefs>
     <ds:schemaRef ds:uri="http://schemas.openxmlformats.org/officeDocument/2006/bibliography"/>
   </ds:schemaRefs>

</xml_diff>